<commit_message>
ahora el arhivo meses esta como en un inicio
</commit_message>
<xml_diff>
--- a/meses.docx
+++ b/meses.docx
@@ -4,11 +4,69 @@
   <w:body>
     <w:p>
       <w:r>
-        <w:t>Días de la semana</w:t>
-      </w:r>
+        <w:t>Enero</w:t>
+      </w:r>
+    </w:p>
+    <w:p>
+      <w:r>
+        <w:t>Febrero</w:t>
+      </w:r>
+    </w:p>
+    <w:p>
+      <w:r>
+        <w:t>Marzo</w:t>
+      </w:r>
+    </w:p>
+    <w:p>
+      <w:r>
+        <w:t>Abril</w:t>
+      </w:r>
+    </w:p>
+    <w:p>
+      <w:r>
+        <w:t>Mayo</w:t>
+      </w:r>
+    </w:p>
+    <w:p>
+      <w:r>
+        <w:t>Junio</w:t>
+      </w:r>
+    </w:p>
+    <w:p>
+      <w:r>
+        <w:t>Julio</w:t>
+      </w:r>
+    </w:p>
+    <w:p>
+      <w:r>
+        <w:t>Agosto</w:t>
+      </w:r>
+    </w:p>
+    <w:p>
+      <w:r>
+        <w:t>Septiembre</w:t>
+      </w:r>
+    </w:p>
+    <w:p>
+      <w:r>
+        <w:t>Octubre</w:t>
+      </w:r>
+    </w:p>
+    <w:p>
+      <w:r>
+        <w:t>Noviembre</w:t>
+      </w:r>
+    </w:p>
+    <w:p>
+      <w:r>
+        <w:t>Diciembre</w:t>
+      </w:r>
+    </w:p>
+    <w:p>
       <w:bookmarkStart w:id="0" w:name="_GoBack"/>
       <w:bookmarkEnd w:id="0"/>
     </w:p>
+    <w:p/>
     <w:sectPr>
       <w:pgSz w:w="12240" w:h="15840"/>
       <w:pgMar w:top="1417" w:right="1701" w:bottom="1417" w:left="1701" w:header="708" w:footer="708" w:gutter="0"/>

</xml_diff>